<commit_message>
fix: .gitignore and delete .DS_Store
</commit_message>
<xml_diff>
--- a/roger/Lab1/Report.docx
+++ b/roger/Lab1/Report.docx
@@ -6994,14 +6994,7 @@
             <w:rStyle w:val="PageNumber"/>
             <w:noProof/>
           </w:rPr>
-          <w:t xml:space="preserve">- 1 </w:t>
-        </w:r>
-        <w:r>
-          <w:rPr>
-            <w:rStyle w:val="PageNumber"/>
-            <w:noProof/>
-          </w:rPr>
-          <w:t>-</w:t>
+          <w:t>- 1 -</w:t>
         </w:r>
         <w:r>
           <w:rPr>

</xml_diff>

<commit_message>
Roger/Final: add Mux/DFF circuit diagram
</commit_message>
<xml_diff>
--- a/roger/Lab1/Report.docx
+++ b/roger/Lab1/Report.docx
@@ -1684,7 +1684,7 @@
                     <a:prstGeom prst="rect">
                       <a:avLst/>
                     </a:prstGeom>
-                    <a:ln w="12700" cap="sq">
+                    <a:ln w="9525" cap="sq">
                       <a:solidFill>
                         <a:schemeClr val="bg1">
                           <a:lumMod val="95000"/>
@@ -2406,7 +2406,7 @@
                     <a:prstGeom prst="rect">
                       <a:avLst/>
                     </a:prstGeom>
-                    <a:ln w="12700">
+                    <a:ln w="9525">
                       <a:solidFill>
                         <a:schemeClr val="bg1">
                           <a:lumMod val="95000"/>
@@ -2860,16 +2860,88 @@
           <w:lang w:val="en-US"/>
         </w:rPr>
         <w:drawing>
+          <wp:anchor distT="0" distB="0" distL="114300" distR="114300" simplePos="0" relativeHeight="251680768" behindDoc="0" locked="0" layoutInCell="1" allowOverlap="1">
+            <wp:simplePos x="0" y="0"/>
+            <wp:positionH relativeFrom="column">
+              <wp:posOffset>88900</wp:posOffset>
+            </wp:positionH>
+            <wp:positionV relativeFrom="paragraph">
+              <wp:posOffset>644525</wp:posOffset>
+            </wp:positionV>
+            <wp:extent cx="2397125" cy="2320458"/>
+            <wp:effectExtent l="12700" t="12700" r="15875" b="16510"/>
+            <wp:wrapNone/>
+            <wp:docPr id="1636890653" name="Picture 5"/>
+            <wp:cNvGraphicFramePr>
+              <a:graphicFrameLocks xmlns:a="http://schemas.openxmlformats.org/drawingml/2006/main" noChangeAspect="1"/>
+            </wp:cNvGraphicFramePr>
+            <a:graphic xmlns:a="http://schemas.openxmlformats.org/drawingml/2006/main">
+              <a:graphicData uri="http://schemas.openxmlformats.org/drawingml/2006/picture">
+                <pic:pic xmlns:pic="http://schemas.openxmlformats.org/drawingml/2006/picture">
+                  <pic:nvPicPr>
+                    <pic:cNvPr id="1636890653" name="Picture 1636890653"/>
+                    <pic:cNvPicPr/>
+                  </pic:nvPicPr>
+                  <pic:blipFill rotWithShape="1">
+                    <a:blip r:embed="rId10" cstate="print">
+                      <a:extLst>
+                        <a:ext uri="{28A0092B-C50C-407E-A947-70E740481C1C}">
+                          <a14:useLocalDpi xmlns:a14="http://schemas.microsoft.com/office/drawing/2010/main" val="0"/>
+                        </a:ext>
+                      </a:extLst>
+                    </a:blip>
+                    <a:srcRect l="5770" t="40899" r="19070" b="2318"/>
+                    <a:stretch/>
+                  </pic:blipFill>
+                  <pic:spPr bwMode="auto">
+                    <a:xfrm>
+                      <a:off x="0" y="0"/>
+                      <a:ext cx="2397125" cy="2320458"/>
+                    </a:xfrm>
+                    <a:prstGeom prst="rect">
+                      <a:avLst/>
+                    </a:prstGeom>
+                    <a:ln w="9525">
+                      <a:solidFill>
+                        <a:schemeClr val="bg1">
+                          <a:lumMod val="95000"/>
+                        </a:schemeClr>
+                      </a:solidFill>
+                    </a:ln>
+                    <a:extLst>
+                      <a:ext uri="{53640926-AAD7-44D8-BBD7-CCE9431645EC}">
+                        <a14:shadowObscured xmlns:a14="http://schemas.microsoft.com/office/drawing/2010/main"/>
+                      </a:ext>
+                    </a:extLst>
+                  </pic:spPr>
+                </pic:pic>
+              </a:graphicData>
+            </a:graphic>
+            <wp14:sizeRelH relativeFrom="margin">
+              <wp14:pctWidth>0</wp14:pctWidth>
+            </wp14:sizeRelH>
+            <wp14:sizeRelV relativeFrom="margin">
+              <wp14:pctHeight>0</wp14:pctHeight>
+            </wp14:sizeRelV>
+          </wp:anchor>
+        </w:drawing>
+      </w:r>
+      <w:r>
+        <w:rPr>
+          <w:noProof/>
+          <w:lang w:val="en-US"/>
+        </w:rPr>
+        <w:drawing>
           <wp:anchor distT="0" distB="0" distL="114300" distR="114300" simplePos="0" relativeHeight="251666432" behindDoc="0" locked="0" layoutInCell="1" allowOverlap="1">
             <wp:simplePos x="0" y="0"/>
             <wp:positionH relativeFrom="margin">
-              <wp:posOffset>974725</wp:posOffset>
+              <wp:posOffset>2603500</wp:posOffset>
             </wp:positionH>
             <wp:positionV relativeFrom="paragraph">
-              <wp:posOffset>632460</wp:posOffset>
+              <wp:posOffset>561975</wp:posOffset>
             </wp:positionV>
-            <wp:extent cx="3990975" cy="2887345"/>
-            <wp:effectExtent l="12700" t="12700" r="9525" b="8255"/>
+            <wp:extent cx="3330575" cy="2380615"/>
+            <wp:effectExtent l="12700" t="12700" r="9525" b="6985"/>
             <wp:wrapTopAndBottom/>
             <wp:docPr id="688525879" name="Picture 5"/>
             <wp:cNvGraphicFramePr>
@@ -2883,25 +2955,25 @@
                     <pic:cNvPicPr/>
                   </pic:nvPicPr>
                   <pic:blipFill rotWithShape="1">
-                    <a:blip r:embed="rId10" cstate="print">
+                    <a:blip r:embed="rId11" cstate="print">
                       <a:extLst>
                         <a:ext uri="{28A0092B-C50C-407E-A947-70E740481C1C}">
                           <a14:useLocalDpi xmlns:a14="http://schemas.microsoft.com/office/drawing/2010/main" val="0"/>
                         </a:ext>
                       </a:extLst>
                     </a:blip>
-                    <a:srcRect l="9152" t="14702" r="4329" b="4673"/>
+                    <a:srcRect l="9152" t="14703" r="4329" b="5634"/>
                     <a:stretch/>
                   </pic:blipFill>
                   <pic:spPr bwMode="auto">
                     <a:xfrm>
                       <a:off x="0" y="0"/>
-                      <a:ext cx="3990975" cy="2887345"/>
+                      <a:ext cx="3330575" cy="2380615"/>
                     </a:xfrm>
                     <a:prstGeom prst="rect">
                       <a:avLst/>
                     </a:prstGeom>
-                    <a:ln w="12700" cap="flat" cmpd="sng" algn="ctr">
+                    <a:ln w="9525" cap="flat" cmpd="sng" algn="ctr">
                       <a:solidFill>
                         <a:schemeClr val="bg1">
                           <a:lumMod val="95000"/>
@@ -2968,15 +3040,15 @@
     </w:p>
     <w:p>
       <w:pPr>
-        <w:spacing w:before="360"/>
-        <w:ind w:left="240" w:right="240"/>
-        <w:jc w:val="center"/>
+        <w:spacing w:before="360" w:after="120"/>
+        <w:ind w:left="238" w:right="238"/>
         <w:rPr>
           <w:lang w:val="en-US"/>
         </w:rPr>
       </w:pPr>
       <w:bookmarkStart w:id="16" w:name="_Hlk177494086"/>
       <w:r>
+        <w:tab/>
         <w:t xml:space="preserve">▲ </w:t>
       </w:r>
       <w:r>
@@ -2984,6 +3056,41 @@
           <w:lang w:val="en-US"/>
         </w:rPr>
         <w:t>Figure 2</w:t>
+      </w:r>
+      <w:r>
+        <w:rPr>
+          <w:lang w:val="en-US"/>
+        </w:rPr>
+        <w:t>.1</w:t>
+      </w:r>
+      <w:r>
+        <w:rPr>
+          <w:lang w:val="en-US"/>
+        </w:rPr>
+        <w:t xml:space="preserve">: 2x1_4bit MUX </w:t>
+      </w:r>
+      <w:r>
+        <w:rPr>
+          <w:lang w:val="en-US"/>
+        </w:rPr>
+        <w:tab/>
+        <w:t xml:space="preserve"> </w:t>
+      </w:r>
+      <w:r>
+        <w:rPr>
+          <w:lang w:val="en-US"/>
+        </w:rPr>
+        <w:tab/>
+        <w:t xml:space="preserve">          </w:t>
+      </w:r>
+      <w:r>
+        <w:t xml:space="preserve">▲ </w:t>
+      </w:r>
+      <w:r>
+        <w:rPr>
+          <w:lang w:val="en-US"/>
+        </w:rPr>
+        <w:t>Figure 2.2: 2x2_4bit Crossbar Switch</w:t>
       </w:r>
     </w:p>
     <w:p>
@@ -3593,7 +3700,7 @@
                     <pic:cNvPicPr/>
                   </pic:nvPicPr>
                   <pic:blipFill rotWithShape="1">
-                    <a:blip r:embed="rId11" cstate="print">
+                    <a:blip r:embed="rId12" cstate="print">
                       <a:extLst>
                         <a:ext uri="{28A0092B-C50C-407E-A947-70E740481C1C}">
                           <a14:useLocalDpi xmlns:a14="http://schemas.microsoft.com/office/drawing/2010/main" val="0"/>
@@ -4831,23 +4938,23 @@
       <w:bookmarkStart w:id="26" w:name="_Toc177556477"/>
       <w:r>
         <w:rPr>
+          <w:rFonts w:ascii="Arial" w:hAnsi="Arial" w:cs="Arial"/>
           <w:noProof/>
-          <w:lang w:val="en-US"/>
         </w:rPr>
         <w:lastRenderedPageBreak/>
         <w:drawing>
-          <wp:anchor distT="0" distB="0" distL="114300" distR="114300" simplePos="0" relativeHeight="251668480" behindDoc="0" locked="0" layoutInCell="1" allowOverlap="1">
+          <wp:anchor distT="0" distB="0" distL="114300" distR="114300" simplePos="0" relativeHeight="251682816" behindDoc="0" locked="0" layoutInCell="1" allowOverlap="1">
             <wp:simplePos x="0" y="0"/>
             <wp:positionH relativeFrom="column">
-              <wp:posOffset>2839720</wp:posOffset>
+              <wp:posOffset>2781300</wp:posOffset>
             </wp:positionH>
             <wp:positionV relativeFrom="paragraph">
-              <wp:posOffset>340360</wp:posOffset>
+              <wp:posOffset>424717</wp:posOffset>
             </wp:positionV>
-            <wp:extent cx="3111500" cy="1624965"/>
-            <wp:effectExtent l="12700" t="12700" r="12700" b="13335"/>
+            <wp:extent cx="3019425" cy="1200150"/>
+            <wp:effectExtent l="12700" t="12700" r="15875" b="19050"/>
             <wp:wrapTopAndBottom/>
-            <wp:docPr id="930144396" name="Picture 7"/>
+            <wp:docPr id="1460722926" name="Picture 7"/>
             <wp:cNvGraphicFramePr>
               <a:graphicFrameLocks xmlns:a="http://schemas.openxmlformats.org/drawingml/2006/main" noChangeAspect="1"/>
             </wp:cNvGraphicFramePr>
@@ -4855,29 +4962,29 @@
               <a:graphicData uri="http://schemas.openxmlformats.org/drawingml/2006/picture">
                 <pic:pic xmlns:pic="http://schemas.openxmlformats.org/drawingml/2006/picture">
                   <pic:nvPicPr>
-                    <pic:cNvPr id="930144396" name="Picture 930144396"/>
+                    <pic:cNvPr id="1460722926" name="Picture 1460722926"/>
                     <pic:cNvPicPr/>
                   </pic:nvPicPr>
                   <pic:blipFill rotWithShape="1">
-                    <a:blip r:embed="rId12" cstate="print">
+                    <a:blip r:embed="rId13" cstate="print">
                       <a:extLst>
                         <a:ext uri="{28A0092B-C50C-407E-A947-70E740481C1C}">
                           <a14:useLocalDpi xmlns:a14="http://schemas.microsoft.com/office/drawing/2010/main" val="0"/>
                         </a:ext>
                       </a:extLst>
                     </a:blip>
-                    <a:srcRect l="7948" t="49872" r="3206" b="3717"/>
+                    <a:srcRect l="8050" t="83566" r="28168" b="1850"/>
                     <a:stretch/>
                   </pic:blipFill>
                   <pic:spPr bwMode="auto">
                     <a:xfrm>
                       <a:off x="0" y="0"/>
-                      <a:ext cx="3111500" cy="1624965"/>
+                      <a:ext cx="3019425" cy="1200150"/>
                     </a:xfrm>
                     <a:prstGeom prst="rect">
                       <a:avLst/>
                     </a:prstGeom>
-                    <a:ln>
+                    <a:ln w="9525">
                       <a:solidFill>
                         <a:schemeClr val="bg1">
                           <a:lumMod val="95000"/>
@@ -4908,17 +5015,106 @@
           <w:lang w:val="en-US"/>
         </w:rPr>
         <w:drawing>
+          <wp:anchor distT="0" distB="0" distL="114300" distR="114300" simplePos="0" relativeHeight="251681792" behindDoc="0" locked="0" layoutInCell="1" allowOverlap="1">
+            <wp:simplePos x="0" y="0"/>
+            <wp:positionH relativeFrom="column">
+              <wp:posOffset>135792</wp:posOffset>
+            </wp:positionH>
+            <wp:positionV relativeFrom="paragraph">
+              <wp:posOffset>414458</wp:posOffset>
+            </wp:positionV>
+            <wp:extent cx="2528277" cy="1211777"/>
+            <wp:effectExtent l="12700" t="12700" r="12065" b="7620"/>
+            <wp:wrapNone/>
+            <wp:docPr id="781736601" name="Picture 6"/>
+            <wp:cNvGraphicFramePr>
+              <a:graphicFrameLocks xmlns:a="http://schemas.openxmlformats.org/drawingml/2006/main" noChangeAspect="1"/>
+            </wp:cNvGraphicFramePr>
+            <a:graphic xmlns:a="http://schemas.openxmlformats.org/drawingml/2006/main">
+              <a:graphicData uri="http://schemas.openxmlformats.org/drawingml/2006/picture">
+                <pic:pic xmlns:pic="http://schemas.openxmlformats.org/drawingml/2006/picture">
+                  <pic:nvPicPr>
+                    <pic:cNvPr id="781736601" name="Picture 781736601"/>
+                    <pic:cNvPicPr/>
+                  </pic:nvPicPr>
+                  <pic:blipFill rotWithShape="1">
+                    <a:blip r:embed="rId14" cstate="print">
+                      <a:extLst>
+                        <a:ext uri="{28A0092B-C50C-407E-A947-70E740481C1C}">
+                          <a14:useLocalDpi xmlns:a14="http://schemas.microsoft.com/office/drawing/2010/main" val="0"/>
+                        </a:ext>
+                      </a:extLst>
+                    </a:blip>
+                    <a:srcRect l="8250" t="60185" r="23742" b="21065"/>
+                    <a:stretch/>
+                  </pic:blipFill>
+                  <pic:spPr bwMode="auto">
+                    <a:xfrm>
+                      <a:off x="0" y="0"/>
+                      <a:ext cx="2539038" cy="1216935"/>
+                    </a:xfrm>
+                    <a:prstGeom prst="rect">
+                      <a:avLst/>
+                    </a:prstGeom>
+                    <a:ln w="9525">
+                      <a:solidFill>
+                        <a:schemeClr val="bg1">
+                          <a:lumMod val="95000"/>
+                        </a:schemeClr>
+                      </a:solidFill>
+                    </a:ln>
+                    <a:extLst>
+                      <a:ext uri="{53640926-AAD7-44D8-BBD7-CCE9431645EC}">
+                        <a14:shadowObscured xmlns:a14="http://schemas.microsoft.com/office/drawing/2010/main"/>
+                      </a:ext>
+                    </a:extLst>
+                  </pic:spPr>
+                </pic:pic>
+              </a:graphicData>
+            </a:graphic>
+            <wp14:sizeRelH relativeFrom="margin">
+              <wp14:pctWidth>0</wp14:pctWidth>
+            </wp14:sizeRelH>
+            <wp14:sizeRelV relativeFrom="margin">
+              <wp14:pctHeight>0</wp14:pctHeight>
+            </wp14:sizeRelV>
+          </wp:anchor>
+        </w:drawing>
+      </w:r>
+      <w:r>
+        <w:rPr>
+          <w:lang w:val="en-US"/>
+        </w:rPr>
+        <w:t>Q4. Toggle Flip-Flop</w:t>
+      </w:r>
+      <w:bookmarkEnd w:id="25"/>
+      <w:bookmarkEnd w:id="26"/>
+    </w:p>
+    <w:p>
+      <w:pPr>
+        <w:spacing w:before="360"/>
+        <w:ind w:left="240" w:right="240"/>
+        <w:rPr>
+          <w:lang w:val="en-US"/>
+        </w:rPr>
+      </w:pPr>
+      <w:r>
+        <w:rPr>
+          <w:noProof/>
+          <w:lang w:val="en-US"/>
+        </w:rPr>
+        <w:drawing>
           <wp:anchor distT="0" distB="0" distL="114300" distR="114300" simplePos="0" relativeHeight="251670528" behindDoc="0" locked="0" layoutInCell="1" allowOverlap="1" wp14:anchorId="50C0CD10" wp14:editId="0F87C325">
             <wp:simplePos x="0" y="0"/>
             <wp:positionH relativeFrom="column">
-              <wp:posOffset>35560</wp:posOffset>
+              <wp:posOffset>25302</wp:posOffset>
             </wp:positionH>
             <wp:positionV relativeFrom="paragraph">
-              <wp:posOffset>622300</wp:posOffset>
+              <wp:posOffset>1946910</wp:posOffset>
             </wp:positionV>
-            <wp:extent cx="2639060" cy="1334759"/>
+            <wp:extent cx="2639060" cy="1334135"/>
             <wp:effectExtent l="12700" t="12700" r="15240" b="12065"/>
-            <wp:wrapNone/>
+            <wp:wrapTopAndBottom/>
             <wp:docPr id="612768638" name="Picture 7"/>
             <wp:cNvGraphicFramePr>
               <a:graphicFrameLocks xmlns:a="http://schemas.openxmlformats.org/drawingml/2006/main" noChangeAspect="1"/>
@@ -4931,7 +5127,7 @@
                     <pic:cNvPicPr/>
                   </pic:nvPicPr>
                   <pic:blipFill rotWithShape="1">
-                    <a:blip r:embed="rId13" cstate="print">
+                    <a:blip r:embed="rId15" cstate="print">
                       <a:extLst>
                         <a:ext uri="{28A0092B-C50C-407E-A947-70E740481C1C}">
                           <a14:useLocalDpi xmlns:a14="http://schemas.microsoft.com/office/drawing/2010/main" val="0"/>
@@ -4944,7 +5140,7 @@
                   <pic:spPr bwMode="auto">
                     <a:xfrm>
                       <a:off x="0" y="0"/>
-                      <a:ext cx="2639060" cy="1334759"/>
+                      <a:ext cx="2639060" cy="1334135"/>
                     </a:xfrm>
                     <a:prstGeom prst="rect">
                       <a:avLst/>
@@ -4995,21 +5191,76 @@
       </w:r>
       <w:r>
         <w:rPr>
-          <w:lang w:val="en-US"/>
-        </w:rPr>
-        <w:t>Q4. Toggle Flip-Flop</w:t>
-      </w:r>
-      <w:bookmarkEnd w:id="25"/>
-      <w:bookmarkEnd w:id="26"/>
-    </w:p>
-    <w:p>
-      <w:pPr>
-        <w:spacing w:before="360"/>
-        <w:ind w:left="240" w:right="240"/>
-        <w:rPr>
-          <w:lang w:val="en-US"/>
-        </w:rPr>
-      </w:pPr>
+          <w:noProof/>
+          <w:lang w:val="en-US"/>
+        </w:rPr>
+        <w:drawing>
+          <wp:anchor distT="0" distB="0" distL="114300" distR="114300" simplePos="0" relativeHeight="251668480" behindDoc="0" locked="0" layoutInCell="1" allowOverlap="1">
+            <wp:simplePos x="0" y="0"/>
+            <wp:positionH relativeFrom="column">
+              <wp:posOffset>2797175</wp:posOffset>
+            </wp:positionH>
+            <wp:positionV relativeFrom="paragraph">
+              <wp:posOffset>1656715</wp:posOffset>
+            </wp:positionV>
+            <wp:extent cx="3111500" cy="1624965"/>
+            <wp:effectExtent l="12700" t="12700" r="12700" b="13335"/>
+            <wp:wrapTopAndBottom/>
+            <wp:docPr id="930144396" name="Picture 7"/>
+            <wp:cNvGraphicFramePr>
+              <a:graphicFrameLocks xmlns:a="http://schemas.openxmlformats.org/drawingml/2006/main" noChangeAspect="1"/>
+            </wp:cNvGraphicFramePr>
+            <a:graphic xmlns:a="http://schemas.openxmlformats.org/drawingml/2006/main">
+              <a:graphicData uri="http://schemas.openxmlformats.org/drawingml/2006/picture">
+                <pic:pic xmlns:pic="http://schemas.openxmlformats.org/drawingml/2006/picture">
+                  <pic:nvPicPr>
+                    <pic:cNvPr id="930144396" name="Picture 930144396"/>
+                    <pic:cNvPicPr/>
+                  </pic:nvPicPr>
+                  <pic:blipFill rotWithShape="1">
+                    <a:blip r:embed="rId16" cstate="print">
+                      <a:extLst>
+                        <a:ext uri="{28A0092B-C50C-407E-A947-70E740481C1C}">
+                          <a14:useLocalDpi xmlns:a14="http://schemas.microsoft.com/office/drawing/2010/main" val="0"/>
+                        </a:ext>
+                      </a:extLst>
+                    </a:blip>
+                    <a:srcRect l="7948" t="49872" r="3206" b="3717"/>
+                    <a:stretch/>
+                  </pic:blipFill>
+                  <pic:spPr bwMode="auto">
+                    <a:xfrm>
+                      <a:off x="0" y="0"/>
+                      <a:ext cx="3111500" cy="1624965"/>
+                    </a:xfrm>
+                    <a:prstGeom prst="rect">
+                      <a:avLst/>
+                    </a:prstGeom>
+                    <a:ln w="9525">
+                      <a:solidFill>
+                        <a:schemeClr val="bg1">
+                          <a:lumMod val="95000"/>
+                        </a:schemeClr>
+                      </a:solidFill>
+                    </a:ln>
+                    <a:extLst>
+                      <a:ext uri="{53640926-AAD7-44D8-BBD7-CCE9431645EC}">
+                        <a14:shadowObscured xmlns:a14="http://schemas.microsoft.com/office/drawing/2010/main"/>
+                      </a:ext>
+                    </a:extLst>
+                  </pic:spPr>
+                </pic:pic>
+              </a:graphicData>
+            </a:graphic>
+            <wp14:sizeRelH relativeFrom="margin">
+              <wp14:pctWidth>0</wp14:pctWidth>
+            </wp14:sizeRelH>
+            <wp14:sizeRelV relativeFrom="margin">
+              <wp14:pctHeight>0</wp14:pctHeight>
+            </wp14:sizeRelV>
+          </wp:anchor>
+        </w:drawing>
+      </w:r>
       <w:r>
         <w:rPr>
           <w:rFonts w:ascii="Arial" w:hAnsi="Arial" w:cs="Arial"/>
@@ -5024,7 +5275,13 @@
         <w:rPr>
           <w:lang w:val="en-US"/>
         </w:rPr>
-        <w:t>Figure 4.1: XOR Gate</w:t>
+        <w:t xml:space="preserve">Figure 4.1: </w:t>
+      </w:r>
+      <w:r>
+        <w:rPr>
+          <w:lang w:val="en-US"/>
+        </w:rPr>
+        <w:t>D-Latch</w:t>
       </w:r>
       <w:r>
         <w:rPr>
@@ -5063,7 +5320,118 @@
         <w:rPr>
           <w:lang w:val="en-US"/>
         </w:rPr>
-        <w:t>4.2: Toggle Flip-Flop</w:t>
+        <w:t xml:space="preserve">4.2: </w:t>
+      </w:r>
+      <w:r>
+        <w:rPr>
+          <w:lang w:val="en-US"/>
+        </w:rPr>
+        <w:t xml:space="preserve">D </w:t>
+      </w:r>
+      <w:r>
+        <w:rPr>
+          <w:lang w:val="en-US"/>
+        </w:rPr>
+        <w:t>Flip-Flop</w:t>
+      </w:r>
+    </w:p>
+    <w:p>
+      <w:pPr>
+        <w:spacing w:before="120"/>
+        <w:ind w:left="238" w:right="238"/>
+        <w:rPr>
+          <w:lang w:val="en-US"/>
+        </w:rPr>
+      </w:pPr>
+      <w:r>
+        <w:rPr>
+          <w:rFonts w:ascii="Arial" w:hAnsi="Arial" w:cs="Arial"/>
+        </w:rPr>
+        <w:tab/>
+        <w:t xml:space="preserve">    ▲</w:t>
+      </w:r>
+      <w:r>
+        <w:t xml:space="preserve"> </w:t>
+      </w:r>
+      <w:r>
+        <w:rPr>
+          <w:lang w:val="en-US"/>
+        </w:rPr>
+        <w:t>Figure 4.</w:t>
+      </w:r>
+      <w:r>
+        <w:rPr>
+          <w:lang w:val="en-US"/>
+        </w:rPr>
+        <w:t>3</w:t>
+      </w:r>
+      <w:r>
+        <w:rPr>
+          <w:lang w:val="en-US"/>
+        </w:rPr>
+        <w:t>: XOR Gate</w:t>
+      </w:r>
+      <w:r>
+        <w:rPr>
+          <w:lang w:val="en-US"/>
+        </w:rPr>
+        <w:tab/>
+      </w:r>
+      <w:r>
+        <w:rPr>
+          <w:lang w:val="en-US"/>
+        </w:rPr>
+        <w:tab/>
+      </w:r>
+      <w:r>
+        <w:rPr>
+          <w:lang w:val="en-US"/>
+        </w:rPr>
+        <w:tab/>
+      </w:r>
+      <w:r>
+        <w:rPr>
+          <w:lang w:val="en-US"/>
+        </w:rPr>
+        <w:t xml:space="preserve"> </w:t>
+      </w:r>
+      <w:r>
+        <w:rPr>
+          <w:lang w:val="en-US"/>
+        </w:rPr>
+        <w:t xml:space="preserve">   </w:t>
+      </w:r>
+      <w:r>
+        <w:rPr>
+          <w:rFonts w:hint="eastAsia"/>
+          <w:lang w:val="en-US"/>
+        </w:rPr>
+        <w:t>▲</w:t>
+      </w:r>
+      <w:r>
+        <w:rPr>
+          <w:rFonts w:hint="eastAsia"/>
+          <w:lang w:val="en-US"/>
+        </w:rPr>
+        <w:t xml:space="preserve"> Figure </w:t>
+      </w:r>
+      <w:r>
+        <w:rPr>
+          <w:lang w:val="en-US"/>
+        </w:rPr>
+        <w:t>4.</w:t>
+      </w:r>
+      <w:r>
+        <w:rPr>
+          <w:lang w:val="en-US"/>
+        </w:rPr>
+        <w:t>4</w:t>
+      </w:r>
+      <w:r>
+        <w:rPr>
+          <w:lang w:val="en-US"/>
+        </w:rPr>
+        <w:t>: Toggle Flip-Flop</w:t>
       </w:r>
     </w:p>
     <w:p>
@@ -5397,6 +5765,7 @@
         </w:rPr>
         <w:t xml:space="preserve">If </w:t>
       </w:r>
+      <w:proofErr w:type="spellStart"/>
       <w:r>
         <w:rPr>
           <w:rFonts w:ascii="Times New Roman" w:hAnsi="Times New Roman" w:cs="Times New Roman"/>
@@ -5406,6 +5775,7 @@
         </w:rPr>
         <w:t>t</w:t>
       </w:r>
+      <w:proofErr w:type="spellEnd"/>
       <w:r>
         <w:rPr>
           <w:lang w:val="en-US"/>
@@ -5554,7 +5924,7 @@
                     <pic:cNvPicPr/>
                   </pic:nvPicPr>
                   <pic:blipFill>
-                    <a:blip r:embed="rId14">
+                    <a:blip r:embed="rId17">
                       <a:extLst>
                         <a:ext uri="{28A0092B-C50C-407E-A947-70E740481C1C}">
                           <a14:useLocalDpi xmlns:a14="http://schemas.microsoft.com/office/drawing/2010/main" val="0"/>
@@ -5615,7 +5985,7 @@
                     <pic:cNvPicPr/>
                   </pic:nvPicPr>
                   <pic:blipFill>
-                    <a:blip r:embed="rId15" cstate="print">
+                    <a:blip r:embed="rId18" cstate="print">
                       <a:extLst>
                         <a:ext uri="{28A0092B-C50C-407E-A947-70E740481C1C}">
                           <a14:useLocalDpi xmlns:a14="http://schemas.microsoft.com/office/drawing/2010/main" val="0"/>
@@ -5760,7 +6130,7 @@
                     <pic:cNvPicPr/>
                   </pic:nvPicPr>
                   <pic:blipFill>
-                    <a:blip r:embed="rId16" cstate="print">
+                    <a:blip r:embed="rId19" cstate="print">
                       <a:extLst>
                         <a:ext uri="{28A0092B-C50C-407E-A947-70E740481C1C}">
                           <a14:useLocalDpi xmlns:a14="http://schemas.microsoft.com/office/drawing/2010/main" val="0"/>
@@ -5838,7 +6208,7 @@
                     <pic:cNvPicPr/>
                   </pic:nvPicPr>
                   <pic:blipFill>
-                    <a:blip r:embed="rId17" cstate="print">
+                    <a:blip r:embed="rId20" cstate="print">
                       <a:extLst>
                         <a:ext uri="{28A0092B-C50C-407E-A947-70E740481C1C}">
                           <a14:useLocalDpi xmlns:a14="http://schemas.microsoft.com/office/drawing/2010/main" val="0"/>
@@ -5981,7 +6351,7 @@
                     <pic:cNvPicPr/>
                   </pic:nvPicPr>
                   <pic:blipFill>
-                    <a:blip r:embed="rId18">
+                    <a:blip r:embed="rId21">
                       <a:extLst>
                         <a:ext uri="{28A0092B-C50C-407E-A947-70E740481C1C}">
                           <a14:useLocalDpi xmlns:a14="http://schemas.microsoft.com/office/drawing/2010/main" val="0"/>
@@ -6042,7 +6412,7 @@
                     <pic:cNvPicPr/>
                   </pic:nvPicPr>
                   <pic:blipFill>
-                    <a:blip r:embed="rId19" cstate="print">
+                    <a:blip r:embed="rId22" cstate="print">
                       <a:extLst>
                         <a:ext uri="{28A0092B-C50C-407E-A947-70E740481C1C}">
                           <a14:useLocalDpi xmlns:a14="http://schemas.microsoft.com/office/drawing/2010/main" val="0"/>
@@ -6277,7 +6647,7 @@
                     <pic:cNvPicPr/>
                   </pic:nvPicPr>
                   <pic:blipFill>
-                    <a:blip r:embed="rId20"/>
+                    <a:blip r:embed="rId23"/>
                     <a:stretch>
                       <a:fillRect/>
                     </a:stretch>
@@ -6332,7 +6702,7 @@
                     <pic:cNvPicPr/>
                   </pic:nvPicPr>
                   <pic:blipFill>
-                    <a:blip r:embed="rId21" cstate="print">
+                    <a:blip r:embed="rId24" cstate="print">
                       <a:extLst>
                         <a:ext uri="{28A0092B-C50C-407E-A947-70E740481C1C}">
                           <a14:useLocalDpi xmlns:a14="http://schemas.microsoft.com/office/drawing/2010/main" val="0"/>
@@ -6748,13 +7118,7 @@
           <w:lang w:val="en-US"/>
         </w:rPr>
         <w:tab/>
-        <w:t xml:space="preserve">drew diagram </w:t>
-      </w:r>
-      <w:r>
-        <w:rPr>
-          <w:lang w:val="en-US"/>
-        </w:rPr>
-        <w:t>Q1, Q2</w:t>
+        <w:t>drew diagram Q1, Q2</w:t>
       </w:r>
     </w:p>
     <w:p>
@@ -6797,11 +7161,6 @@
           <w:lang w:val="en-US"/>
         </w:rPr>
         <w:tab/>
-      </w:r>
-      <w:r>
-        <w:rPr>
-          <w:lang w:val="en-US"/>
-        </w:rPr>
         <w:t>organized, beautified report</w:t>
       </w:r>
       <w:r>
@@ -6865,9 +7224,9 @@
       </w:pPr>
     </w:p>
     <w:sectPr>
-      <w:headerReference w:type="default" r:id="rId22"/>
-      <w:footerReference w:type="even" r:id="rId23"/>
-      <w:footerReference w:type="default" r:id="rId24"/>
+      <w:headerReference w:type="default" r:id="rId25"/>
+      <w:footerReference w:type="even" r:id="rId26"/>
+      <w:footerReference w:type="default" r:id="rId27"/>
       <w:pgSz w:w="12240" w:h="15840"/>
       <w:pgMar w:top="1440" w:right="1440" w:bottom="1440" w:left="1440" w:header="680" w:footer="708" w:gutter="0"/>
       <w:pgNumType w:start="0"/>

</xml_diff>

<commit_message>
Roger/Final: fix description of new circuit diagram figure number
</commit_message>
<xml_diff>
--- a/roger/Lab1/Report.docx
+++ b/roger/Lab1/Report.docx
@@ -3297,6 +3297,12 @@
         <w:rPr>
           <w:lang w:val="en-US"/>
         </w:rPr>
+        <w:t>, from Q1,</w:t>
+      </w:r>
+      <w:r>
+        <w:rPr>
+          <w:lang w:val="en-US"/>
+        </w:rPr>
         <w:t xml:space="preserve"> and two 2x1 </w:t>
       </w:r>
       <w:r>
@@ -3304,6 +3310,12 @@
           <w:lang w:val="en-US"/>
         </w:rPr>
         <w:t>MUX</w:t>
+      </w:r>
+      <w:r>
+        <w:rPr>
+          <w:lang w:val="en-US"/>
+        </w:rPr>
+        <w:t>, from Lab 1 basic question,</w:t>
       </w:r>
       <w:r>
         <w:rPr>
@@ -5357,19 +5369,7 @@
         <w:rPr>
           <w:lang w:val="en-US"/>
         </w:rPr>
-        <w:t>Figure 4.</w:t>
-      </w:r>
-      <w:r>
-        <w:rPr>
-          <w:lang w:val="en-US"/>
-        </w:rPr>
-        <w:t>3</w:t>
-      </w:r>
-      <w:r>
-        <w:rPr>
-          <w:lang w:val="en-US"/>
-        </w:rPr>
-        <w:t>: XOR Gate</w:t>
+        <w:t>Figure 4.3: XOR Gate</w:t>
       </w:r>
       <w:r>
         <w:rPr>
@@ -5388,18 +5388,7 @@
           <w:lang w:val="en-US"/>
         </w:rPr>
         <w:tab/>
-      </w:r>
-      <w:r>
-        <w:rPr>
-          <w:lang w:val="en-US"/>
-        </w:rPr>
-        <w:t xml:space="preserve"> </w:t>
-      </w:r>
-      <w:r>
-        <w:rPr>
-          <w:lang w:val="en-US"/>
-        </w:rPr>
-        <w:t xml:space="preserve">   </w:t>
+        <w:t xml:space="preserve">    </w:t>
       </w:r>
       <w:r>
         <w:rPr>
@@ -5419,19 +5408,7 @@
         <w:rPr>
           <w:lang w:val="en-US"/>
         </w:rPr>
-        <w:t>4.</w:t>
-      </w:r>
-      <w:r>
-        <w:rPr>
-          <w:lang w:val="en-US"/>
-        </w:rPr>
-        <w:t>4</w:t>
-      </w:r>
-      <w:r>
-        <w:rPr>
-          <w:lang w:val="en-US"/>
-        </w:rPr>
-        <w:t>: Toggle Flip-Flop</w:t>
+        <w:t>4.4: Toggle Flip-Flop</w:t>
       </w:r>
     </w:p>
     <w:p>
@@ -5517,7 +5494,19 @@
         <w:rPr>
           <w:lang w:val="en-US"/>
         </w:rPr>
-        <w:t>Figure 4.1 shows how we construct the XOR gate</w:t>
+        <w:t>Figure 4.</w:t>
+      </w:r>
+      <w:r>
+        <w:rPr>
+          <w:lang w:val="en-US"/>
+        </w:rPr>
+        <w:t>3</w:t>
+      </w:r>
+      <w:r>
+        <w:rPr>
+          <w:lang w:val="en-US"/>
+        </w:rPr>
+        <w:t xml:space="preserve"> shows how we construct the XOR gate</w:t>
       </w:r>
       <w:r>
         <w:rPr>
@@ -5529,25 +5518,55 @@
         <w:rPr>
           <w:lang w:val="en-US"/>
         </w:rPr>
-        <w:t>. After we have the XOR gate and DFF</w:t>
-      </w:r>
-      <w:r>
-        <w:rPr>
-          <w:lang w:val="en-US"/>
-        </w:rPr>
-        <w:t>, from Lab1 basic question 2</w:t>
-      </w:r>
-      <w:r>
-        <w:rPr>
-          <w:lang w:val="en-US"/>
-        </w:rPr>
-        <w:t>, we can further get a Toggle Flip Flop</w:t>
-      </w:r>
-      <w:r>
-        <w:rPr>
-          <w:lang w:val="en-US"/>
-        </w:rPr>
-        <w:t xml:space="preserve"> as shown in Figure 4.2</w:t>
+        <w:t>. After we have the XOR gate and D</w:t>
+      </w:r>
+      <w:r>
+        <w:rPr>
+          <w:lang w:val="en-US"/>
+        </w:rPr>
+        <w:t xml:space="preserve"> Flip-Flop with D-Latch</w:t>
+      </w:r>
+      <w:r>
+        <w:rPr>
+          <w:lang w:val="en-US"/>
+        </w:rPr>
+        <w:t xml:space="preserve">, </w:t>
+      </w:r>
+      <w:r>
+        <w:rPr>
+          <w:lang w:val="en-US"/>
+        </w:rPr>
+        <w:t>shown in Figure 4.1 and 4.2, which we first constructed them in Lab 1 basic question</w:t>
+      </w:r>
+      <w:r>
+        <w:rPr>
+          <w:lang w:val="en-US"/>
+        </w:rPr>
+        <w:t xml:space="preserve"> </w:t>
+      </w:r>
+      <w:r>
+        <w:rPr>
+          <w:lang w:val="en-US"/>
+        </w:rPr>
+        <w:t xml:space="preserve">2, </w:t>
+      </w:r>
+      <w:r>
+        <w:rPr>
+          <w:lang w:val="en-US"/>
+        </w:rPr>
+        <w:t>we can further get a Toggle Flip Flop</w:t>
+      </w:r>
+      <w:r>
+        <w:rPr>
+          <w:lang w:val="en-US"/>
+        </w:rPr>
+        <w:t xml:space="preserve"> as shown in Figure 4.</w:t>
+      </w:r>
+      <w:r>
+        <w:rPr>
+          <w:lang w:val="en-US"/>
+        </w:rPr>
+        <w:t>4</w:t>
       </w:r>
       <w:r>
         <w:rPr>

</xml_diff>

<commit_message>
Roger: Lab3 Report a3
</commit_message>
<xml_diff>
--- a/roger/Lab1/Report.docx
+++ b/roger/Lab1/Report.docx
@@ -6818,7 +6818,31 @@
         <w:rPr>
           <w:lang w:val="en-US"/>
         </w:rPr>
-        <w:t>What we have learned from Lab1?</w:t>
+        <w:t xml:space="preserve">What have </w:t>
+      </w:r>
+      <w:r>
+        <w:rPr>
+          <w:lang w:val="en-US"/>
+        </w:rPr>
+        <w:t xml:space="preserve">we </w:t>
+      </w:r>
+      <w:r>
+        <w:rPr>
+          <w:lang w:val="en-US"/>
+        </w:rPr>
+        <w:t>learned from Lab</w:t>
+      </w:r>
+      <w:r>
+        <w:rPr>
+          <w:lang w:val="en-US"/>
+        </w:rPr>
+        <w:t xml:space="preserve"> </w:t>
+      </w:r>
+      <w:r>
+        <w:rPr>
+          <w:lang w:val="en-US"/>
+        </w:rPr>
+        <w:t>1?</w:t>
       </w:r>
       <w:bookmarkEnd w:id="40"/>
       <w:bookmarkEnd w:id="41"/>
@@ -7514,7 +7538,23 @@
         <w:szCs w:val="22"/>
         <w:lang w:val="en-US"/>
       </w:rPr>
-      <w:t>Lab1: Gate-Level Verilog</w:t>
+      <w:t>Lab</w:t>
+    </w:r>
+    <w:r>
+      <w:rPr>
+        <w:sz w:val="22"/>
+        <w:szCs w:val="22"/>
+        <w:lang w:val="en-US"/>
+      </w:rPr>
+      <w:t xml:space="preserve"> </w:t>
+    </w:r>
+    <w:r>
+      <w:rPr>
+        <w:sz w:val="22"/>
+        <w:szCs w:val="22"/>
+        <w:lang w:val="en-US"/>
+      </w:rPr>
+      <w:t>1: Gate-Level Verilog</w:t>
     </w:r>
     <w:r>
       <w:rPr>

</xml_diff>